<commit_message>
update final before submission
</commit_message>
<xml_diff>
--- a/invoice_template.docx
+++ b/invoice_template.docx
@@ -1,15 +1,40 @@
 
 <file path=word/document.xml><?xml version="1.0" encoding="utf-8"?>
-<w:document xmlns:wpc="http://schemas.microsoft.com/office/word/2010/wordprocessingCanvas" xmlns:cx="http://schemas.microsoft.com/office/drawing/2014/chartex" xmlns:cx1="http://schemas.microsoft.com/office/drawing/2015/9/8/chartex" xmlns:cx2="http://schemas.microsoft.com/office/drawing/2015/10/21/chartex" xmlns:cx3="http://schemas.microsoft.com/office/drawing/2016/5/9/chartex" xmlns:cx4="http://schemas.microsoft.com/office/drawing/2016/5/10/chartex" xmlns:cx5="http://schemas.microsoft.com/office/drawing/2016/5/11/chartex" xmlns:cx6="http://schemas.microsoft.com/office/drawing/2016/5/12/chartex" xmlns:cx7="http://schemas.microsoft.com/office/drawing/2016/5/13/chartex" xmlns:cx8="http://schemas.microsoft.com/office/drawing/2016/5/14/chartex" xmlns:mc="http://schemas.openxmlformats.org/markup-compatibility/2006" xmlns:aink="http://schemas.microsoft.com/office/drawing/2016/ink" xmlns:am3d="http://schemas.microsoft.com/office/drawing/2017/model3d" xmlns:o="urn:schemas-microsoft-com:office:office" xmlns:oel="http://schemas.microsoft.com/office/2019/extlst" xmlns:r="http://schemas.openxmlformats.org/officeDocument/2006/relationships" xmlns:m="http://schemas.openxmlformats.org/officeDocument/2006/math" xmlns:v="urn:schemas-microsoft-com:vml" xmlns:wp14="http://schemas.microsoft.com/office/word/2010/wordprocessingDrawing" xmlns:wp="http://schemas.openxmlformats.org/drawingml/2006/wordprocessingDrawing" xmlns:w10="urn:schemas-microsoft-com:office:word" xmlns:w="http://schemas.openxmlformats.org/wordprocessingml/2006/main" xmlns:w14="http://schemas.microsoft.com/office/word/2010/wordml" xmlns:w15="http://schemas.microsoft.com/office/word/2012/wordml" xmlns:w16cex="http://schemas.microsoft.com/office/word/2018/wordml/cex" xmlns:w16cid="http://schemas.microsoft.com/office/word/2016/wordml/cid" xmlns:w16="http://schemas.microsoft.com/office/word/2018/wordml" xmlns:w16sdtdh="http://schemas.microsoft.com/office/word/2020/wordml/sdtdatahash" xmlns:w16se="http://schemas.microsoft.com/office/word/2015/wordml/symex" xmlns:wpg="http://schemas.microsoft.com/office/word/2010/wordprocessingGroup" xmlns:wpi="http://schemas.microsoft.com/office/word/2010/wordprocessingInk" xmlns:wne="http://schemas.microsoft.com/office/word/2006/wordml" xmlns:wps="http://schemas.microsoft.com/office/word/2010/wordprocessingShape" mc:Ignorable="w14 w15 w16se w16cid w16 w16cex w16sdtdh wp14">
+<w:document xmlns:wpc="http://schemas.microsoft.com/office/word/2010/wordprocessingCanvas" xmlns:cx="http://schemas.microsoft.com/office/drawing/2014/chartex" xmlns:cx1="http://schemas.microsoft.com/office/drawing/2015/9/8/chartex" xmlns:mc="http://schemas.openxmlformats.org/markup-compatibility/2006" xmlns:o="urn:schemas-microsoft-com:office:office" xmlns:r="http://schemas.openxmlformats.org/officeDocument/2006/relationships" xmlns:m="http://schemas.openxmlformats.org/officeDocument/2006/math" xmlns:v="urn:schemas-microsoft-com:vml" xmlns:wp14="http://schemas.microsoft.com/office/word/2010/wordprocessingDrawing" xmlns:wp="http://schemas.openxmlformats.org/drawingml/2006/wordprocessingDrawing" xmlns:w10="urn:schemas-microsoft-com:office:word" xmlns:w="http://schemas.openxmlformats.org/wordprocessingml/2006/main" xmlns:w14="http://schemas.microsoft.com/office/word/2010/wordml" xmlns:w15="http://schemas.microsoft.com/office/word/2012/wordml" xmlns:w16se="http://schemas.microsoft.com/office/word/2015/wordml/symex" xmlns:wpg="http://schemas.microsoft.com/office/word/2010/wordprocessingGroup" xmlns:wpi="http://schemas.microsoft.com/office/word/2010/wordprocessingInk" xmlns:wne="http://schemas.microsoft.com/office/word/2006/wordml" xmlns:wps="http://schemas.microsoft.com/office/word/2010/wordprocessingShape" mc:Ignorable="w14 w15 w16se wp14">
   <w:body>
     <w:p>
       <w:pPr>
         <w:pStyle w:val="Title"/>
+        <w:jc w:val="center"/>
+        <w:rPr>
+          <w:color w:val="4F81BD" w:themeColor="accent1"/>
+        </w:rPr>
       </w:pPr>
       <w:r>
-        <w:t>Invoice</w:t>
+        <w:rPr>
+          <w:color w:val="4F81BD" w:themeColor="accent1"/>
+        </w:rPr>
+        <w:t>ROCKHEAD MEDICAL STORE</w:t>
+      </w:r>
+      <w:bookmarkStart w:id="0" w:name="_GoBack"/>
+      <w:bookmarkEnd w:id="0"/>
+    </w:p>
+    <w:p>
+      <w:pPr>
+        <w:pStyle w:val="Title"/>
+        <w:jc w:val="center"/>
+        <w:rPr>
+          <w:sz w:val="44"/>
+        </w:rPr>
+      </w:pPr>
+      <w:r>
+        <w:rPr>
+          <w:sz w:val="44"/>
+        </w:rPr>
+        <w:t>invoice</w:t>
       </w:r>
     </w:p>
+    <w:p/>
     <w:p>
       <w:pPr>
         <w:jc w:val="right"/>
@@ -23,19 +48,11 @@
         </w:rPr>
         <w:t xml:space="preserve">To: </w:t>
       </w:r>
-      <w:proofErr w:type="gramStart"/>
       <w:r>
         <w:rPr>
           <w:rFonts w:ascii="Adobe Gothic Std B" w:eastAsia="Adobe Gothic Std B" w:hAnsi="Adobe Gothic Std B"/>
         </w:rPr>
-        <w:t>{{ name</w:t>
-      </w:r>
-      <w:proofErr w:type="gramEnd"/>
-      <w:r>
-        <w:rPr>
-          <w:rFonts w:ascii="Adobe Gothic Std B" w:eastAsia="Adobe Gothic Std B" w:hAnsi="Adobe Gothic Std B"/>
-        </w:rPr>
-        <w:t xml:space="preserve"> }}</w:t>
+        <w:t>{{ name }}</w:t>
       </w:r>
     </w:p>
     <w:p>
@@ -55,21 +72,7 @@
         <w:rPr>
           <w:rFonts w:ascii="Adobe Gothic Std B" w:eastAsia="Adobe Gothic Std B" w:hAnsi="Adobe Gothic Std B"/>
         </w:rPr>
-        <w:t xml:space="preserve"> </w:t>
-      </w:r>
-      <w:proofErr w:type="gramStart"/>
-      <w:r>
-        <w:rPr>
-          <w:rFonts w:ascii="Adobe Gothic Std B" w:eastAsia="Adobe Gothic Std B" w:hAnsi="Adobe Gothic Std B"/>
-        </w:rPr>
-        <w:t>{{ phone</w:t>
-      </w:r>
-      <w:proofErr w:type="gramEnd"/>
-      <w:r>
-        <w:rPr>
-          <w:rFonts w:ascii="Adobe Gothic Std B" w:eastAsia="Adobe Gothic Std B" w:hAnsi="Adobe Gothic Std B"/>
-        </w:rPr>
-        <w:t xml:space="preserve"> }}</w:t>
+        <w:t xml:space="preserve"> {{ phone }}</w:t>
       </w:r>
       <w:r>
         <w:rPr>
@@ -88,10 +91,10 @@
         <w:tblDescription w:val="Layout table"/>
       </w:tblPr>
       <w:tblGrid>
-        <w:gridCol w:w="1288"/>
-        <w:gridCol w:w="5537"/>
-        <w:gridCol w:w="1633"/>
-        <w:gridCol w:w="1622"/>
+        <w:gridCol w:w="1265"/>
+        <w:gridCol w:w="5548"/>
+        <w:gridCol w:w="1634"/>
+        <w:gridCol w:w="1623"/>
       </w:tblGrid>
       <w:tr>
         <w:trPr>
@@ -111,6 +114,7 @@
             <w:showingPlcHdr/>
             <w15:appearance w15:val="hidden"/>
           </w:sdtPr>
+          <w:sdtEndPr/>
           <w:sdtContent>
             <w:tc>
               <w:tcPr>
@@ -150,6 +154,7 @@
             <w:showingPlcHdr/>
             <w15:appearance w15:val="hidden"/>
           </w:sdtPr>
+          <w:sdtEndPr/>
           <w:sdtContent>
             <w:tc>
               <w:tcPr>
@@ -189,6 +194,7 @@
             <w:showingPlcHdr/>
             <w15:appearance w15:val="hidden"/>
           </w:sdtPr>
+          <w:sdtEndPr/>
           <w:sdtContent>
             <w:tc>
               <w:tcPr>
@@ -228,6 +234,7 @@
             <w:showingPlcHdr/>
             <w15:appearance w15:val="hidden"/>
           </w:sdtPr>
+          <w:sdtEndPr/>
           <w:sdtContent>
             <w:tc>
               <w:tcPr>
@@ -273,21 +280,7 @@
               <w:rPr>
                 <w:rFonts w:ascii="Adobe Gothic Std B" w:eastAsia="Adobe Gothic Std B" w:hAnsi="Adobe Gothic Std B"/>
               </w:rPr>
-              <w:t xml:space="preserve">{{%tr for item in </w:t>
-            </w:r>
-            <w:proofErr w:type="spellStart"/>
-            <w:r>
-              <w:rPr>
-                <w:rFonts w:ascii="Adobe Gothic Std B" w:eastAsia="Adobe Gothic Std B" w:hAnsi="Adobe Gothic Std B"/>
-              </w:rPr>
-              <w:t>invoice_list</w:t>
-            </w:r>
-            <w:proofErr w:type="spellEnd"/>
-            <w:r>
-              <w:rPr>
-                <w:rFonts w:ascii="Adobe Gothic Std B" w:eastAsia="Adobe Gothic Std B" w:hAnsi="Adobe Gothic Std B"/>
-              </w:rPr>
-              <w:t xml:space="preserve"> %}}</w:t>
+              <w:t>{{%tr for item in invoice_list %}}</w:t>
             </w:r>
           </w:p>
         </w:tc>
@@ -356,27 +349,13 @@
               <w:rPr>
                 <w:rFonts w:ascii="Adobe Gothic Std B" w:eastAsia="Adobe Gothic Std B" w:hAnsi="Adobe Gothic Std B"/>
               </w:rPr>
-              <w:t>{{</w:t>
-            </w:r>
-            <w:proofErr w:type="gramStart"/>
-            <w:r>
-              <w:rPr>
-                <w:rFonts w:ascii="Adobe Gothic Std B" w:eastAsia="Adobe Gothic Std B" w:hAnsi="Adobe Gothic Std B"/>
-              </w:rPr>
-              <w:t>item</w:t>
+              <w:t>{{item</w:t>
             </w:r>
             <w:r>
               <w:rPr>
                 <w:rFonts w:ascii="Adobe Gothic Std B" w:eastAsia="Adobe Gothic Std B" w:hAnsi="Adobe Gothic Std B"/>
               </w:rPr>
-              <w:t>[</w:t>
-            </w:r>
-            <w:proofErr w:type="gramEnd"/>
-            <w:r>
-              <w:rPr>
-                <w:rFonts w:ascii="Adobe Gothic Std B" w:eastAsia="Adobe Gothic Std B" w:hAnsi="Adobe Gothic Std B"/>
-              </w:rPr>
-              <w:t>0]</w:t>
+              <w:t>[0]</w:t>
             </w:r>
             <w:r>
               <w:rPr>
@@ -400,27 +379,13 @@
               <w:rPr>
                 <w:rFonts w:ascii="Adobe Gothic Std B" w:eastAsia="Adobe Gothic Std B" w:hAnsi="Adobe Gothic Std B"/>
               </w:rPr>
-              <w:t>{{</w:t>
-            </w:r>
-            <w:proofErr w:type="gramStart"/>
-            <w:r>
-              <w:rPr>
-                <w:rFonts w:ascii="Adobe Gothic Std B" w:eastAsia="Adobe Gothic Std B" w:hAnsi="Adobe Gothic Std B"/>
-              </w:rPr>
-              <w:t>item</w:t>
+              <w:t>{{item</w:t>
             </w:r>
             <w:r>
               <w:rPr>
                 <w:rFonts w:ascii="Adobe Gothic Std B" w:eastAsia="Adobe Gothic Std B" w:hAnsi="Adobe Gothic Std B"/>
               </w:rPr>
-              <w:t>[</w:t>
-            </w:r>
-            <w:proofErr w:type="gramEnd"/>
-            <w:r>
-              <w:rPr>
-                <w:rFonts w:ascii="Adobe Gothic Std B" w:eastAsia="Adobe Gothic Std B" w:hAnsi="Adobe Gothic Std B"/>
-              </w:rPr>
-              <w:t>1]</w:t>
+              <w:t>[1]</w:t>
             </w:r>
             <w:r>
               <w:rPr>
@@ -449,27 +414,13 @@
               <w:rPr>
                 <w:rFonts w:ascii="Adobe Gothic Std B" w:eastAsia="Adobe Gothic Std B" w:hAnsi="Adobe Gothic Std B"/>
               </w:rPr>
-              <w:t>{{</w:t>
-            </w:r>
-            <w:proofErr w:type="gramStart"/>
-            <w:r>
-              <w:rPr>
-                <w:rFonts w:ascii="Adobe Gothic Std B" w:eastAsia="Adobe Gothic Std B" w:hAnsi="Adobe Gothic Std B"/>
-              </w:rPr>
-              <w:t>item</w:t>
+              <w:t>{{item</w:t>
             </w:r>
             <w:r>
               <w:rPr>
                 <w:rFonts w:ascii="Adobe Gothic Std B" w:eastAsia="Adobe Gothic Std B" w:hAnsi="Adobe Gothic Std B"/>
               </w:rPr>
-              <w:t>[</w:t>
-            </w:r>
-            <w:proofErr w:type="gramEnd"/>
-            <w:r>
-              <w:rPr>
-                <w:rFonts w:ascii="Adobe Gothic Std B" w:eastAsia="Adobe Gothic Std B" w:hAnsi="Adobe Gothic Std B"/>
-              </w:rPr>
-              <w:t>2]</w:t>
+              <w:t>[2]</w:t>
             </w:r>
             <w:r>
               <w:rPr>
@@ -498,21 +449,7 @@
               <w:rPr>
                 <w:rFonts w:ascii="Adobe Gothic Std B" w:eastAsia="Adobe Gothic Std B" w:hAnsi="Adobe Gothic Std B"/>
               </w:rPr>
-              <w:t>{{</w:t>
-            </w:r>
-            <w:proofErr w:type="gramStart"/>
-            <w:r>
-              <w:rPr>
-                <w:rFonts w:ascii="Adobe Gothic Std B" w:eastAsia="Adobe Gothic Std B" w:hAnsi="Adobe Gothic Std B"/>
-              </w:rPr>
-              <w:t>item[</w:t>
-            </w:r>
-            <w:proofErr w:type="gramEnd"/>
-            <w:r>
-              <w:rPr>
-                <w:rFonts w:ascii="Adobe Gothic Std B" w:eastAsia="Adobe Gothic Std B" w:hAnsi="Adobe Gothic Std B"/>
-              </w:rPr>
-              <w:t>3]}}</w:t>
+              <w:t>{{item[3]}}</w:t>
             </w:r>
           </w:p>
         </w:tc>
@@ -535,21 +472,7 @@
               <w:rPr>
                 <w:rFonts w:ascii="Adobe Gothic Std B" w:eastAsia="Adobe Gothic Std B" w:hAnsi="Adobe Gothic Std B"/>
               </w:rPr>
-              <w:t xml:space="preserve">{{%tr </w:t>
-            </w:r>
-            <w:proofErr w:type="spellStart"/>
-            <w:r>
-              <w:rPr>
-                <w:rFonts w:ascii="Adobe Gothic Std B" w:eastAsia="Adobe Gothic Std B" w:hAnsi="Adobe Gothic Std B"/>
-              </w:rPr>
-              <w:t>endfor</w:t>
-            </w:r>
-            <w:proofErr w:type="spellEnd"/>
-            <w:r>
-              <w:rPr>
-                <w:rFonts w:ascii="Adobe Gothic Std B" w:eastAsia="Adobe Gothic Std B" w:hAnsi="Adobe Gothic Std B"/>
-              </w:rPr>
-              <w:t xml:space="preserve"> %}}</w:t>
+              <w:t>{{%tr endfor %}}</w:t>
             </w:r>
           </w:p>
         </w:tc>
@@ -651,6 +574,7 @@
             <w:showingPlcHdr/>
             <w15:appearance w15:val="hidden"/>
           </w:sdtPr>
+          <w:sdtEndPr/>
           <w:sdtContent>
             <w:tc>
               <w:tcPr>
@@ -692,19 +616,11 @@
                 <w:rFonts w:ascii="Adobe Gothic Std B" w:eastAsia="Adobe Gothic Std B" w:hAnsi="Adobe Gothic Std B"/>
               </w:rPr>
             </w:pPr>
-            <w:proofErr w:type="gramStart"/>
             <w:r>
               <w:rPr>
                 <w:rFonts w:ascii="Adobe Gothic Std B" w:eastAsia="Adobe Gothic Std B" w:hAnsi="Adobe Gothic Std B"/>
               </w:rPr>
-              <w:t>{{ subtotal</w:t>
-            </w:r>
-            <w:proofErr w:type="gramEnd"/>
-            <w:r>
-              <w:rPr>
-                <w:rFonts w:ascii="Adobe Gothic Std B" w:eastAsia="Adobe Gothic Std B" w:hAnsi="Adobe Gothic Std B"/>
-              </w:rPr>
-              <w:t xml:space="preserve"> }}</w:t>
+              <w:t>{{ subtotal }}</w:t>
             </w:r>
           </w:p>
         </w:tc>
@@ -762,6 +678,7 @@
             <w:showingPlcHdr/>
             <w15:appearance w15:val="hidden"/>
           </w:sdtPr>
+          <w:sdtEndPr/>
           <w:sdtContent>
             <w:tc>
               <w:tcPr>
@@ -804,27 +721,11 @@
                 <w:rFonts w:ascii="Adobe Gothic Std B" w:eastAsia="Adobe Gothic Std B" w:hAnsi="Adobe Gothic Std B"/>
               </w:rPr>
             </w:pPr>
-            <w:proofErr w:type="gramStart"/>
             <w:r>
               <w:rPr>
                 <w:rFonts w:ascii="Adobe Gothic Std B" w:eastAsia="Adobe Gothic Std B" w:hAnsi="Adobe Gothic Std B"/>
               </w:rPr>
-              <w:t xml:space="preserve">{{ </w:t>
-            </w:r>
-            <w:proofErr w:type="spellStart"/>
-            <w:r>
-              <w:rPr>
-                <w:rFonts w:ascii="Adobe Gothic Std B" w:eastAsia="Adobe Gothic Std B" w:hAnsi="Adobe Gothic Std B"/>
-              </w:rPr>
-              <w:t>salestax</w:t>
-            </w:r>
-            <w:proofErr w:type="spellEnd"/>
-            <w:proofErr w:type="gramEnd"/>
-            <w:r>
-              <w:rPr>
-                <w:rFonts w:ascii="Adobe Gothic Std B" w:eastAsia="Adobe Gothic Std B" w:hAnsi="Adobe Gothic Std B"/>
-              </w:rPr>
-              <w:t xml:space="preserve"> }}</w:t>
+              <w:t>{{ salestax }}</w:t>
             </w:r>
           </w:p>
         </w:tc>
@@ -882,6 +783,7 @@
             <w:showingPlcHdr/>
             <w15:appearance w15:val="hidden"/>
           </w:sdtPr>
+          <w:sdtEndPr/>
           <w:sdtContent>
             <w:tc>
               <w:tcPr>
@@ -924,19 +826,11 @@
                 <w:rFonts w:ascii="Adobe Gothic Std B" w:eastAsia="Adobe Gothic Std B" w:hAnsi="Adobe Gothic Std B"/>
               </w:rPr>
             </w:pPr>
-            <w:proofErr w:type="gramStart"/>
             <w:r>
               <w:rPr>
                 <w:rFonts w:ascii="Adobe Gothic Std B" w:eastAsia="Adobe Gothic Std B" w:hAnsi="Adobe Gothic Std B"/>
               </w:rPr>
-              <w:t>{{ total</w:t>
-            </w:r>
-            <w:proofErr w:type="gramEnd"/>
-            <w:r>
-              <w:rPr>
-                <w:rFonts w:ascii="Adobe Gothic Std B" w:eastAsia="Adobe Gothic Std B" w:hAnsi="Adobe Gothic Std B"/>
-              </w:rPr>
-              <w:t xml:space="preserve"> }}</w:t>
+              <w:t>{{ total }}</w:t>
             </w:r>
           </w:p>
         </w:tc>
@@ -961,7 +855,7 @@
 </file>
 
 <file path=word/endnotes.xml><?xml version="1.0" encoding="utf-8"?>
-<w:endnotes xmlns:wpc="http://schemas.microsoft.com/office/word/2010/wordprocessingCanvas" xmlns:cx="http://schemas.microsoft.com/office/drawing/2014/chartex" xmlns:cx1="http://schemas.microsoft.com/office/drawing/2015/9/8/chartex" xmlns:cx2="http://schemas.microsoft.com/office/drawing/2015/10/21/chartex" xmlns:cx3="http://schemas.microsoft.com/office/drawing/2016/5/9/chartex" xmlns:cx4="http://schemas.microsoft.com/office/drawing/2016/5/10/chartex" xmlns:cx5="http://schemas.microsoft.com/office/drawing/2016/5/11/chartex" xmlns:cx6="http://schemas.microsoft.com/office/drawing/2016/5/12/chartex" xmlns:cx7="http://schemas.microsoft.com/office/drawing/2016/5/13/chartex" xmlns:cx8="http://schemas.microsoft.com/office/drawing/2016/5/14/chartex" xmlns:mc="http://schemas.openxmlformats.org/markup-compatibility/2006" xmlns:aink="http://schemas.microsoft.com/office/drawing/2016/ink" xmlns:am3d="http://schemas.microsoft.com/office/drawing/2017/model3d" xmlns:o="urn:schemas-microsoft-com:office:office" xmlns:oel="http://schemas.microsoft.com/office/2019/extlst" xmlns:r="http://schemas.openxmlformats.org/officeDocument/2006/relationships" xmlns:m="http://schemas.openxmlformats.org/officeDocument/2006/math" xmlns:v="urn:schemas-microsoft-com:vml" xmlns:wp14="http://schemas.microsoft.com/office/word/2010/wordprocessingDrawing" xmlns:wp="http://schemas.openxmlformats.org/drawingml/2006/wordprocessingDrawing" xmlns:w10="urn:schemas-microsoft-com:office:word" xmlns:w="http://schemas.openxmlformats.org/wordprocessingml/2006/main" xmlns:w14="http://schemas.microsoft.com/office/word/2010/wordml" xmlns:w15="http://schemas.microsoft.com/office/word/2012/wordml" xmlns:w16cex="http://schemas.microsoft.com/office/word/2018/wordml/cex" xmlns:w16cid="http://schemas.microsoft.com/office/word/2016/wordml/cid" xmlns:w16="http://schemas.microsoft.com/office/word/2018/wordml" xmlns:w16sdtdh="http://schemas.microsoft.com/office/word/2020/wordml/sdtdatahash" xmlns:w16se="http://schemas.microsoft.com/office/word/2015/wordml/symex" xmlns:wpg="http://schemas.microsoft.com/office/word/2010/wordprocessingGroup" xmlns:wpi="http://schemas.microsoft.com/office/word/2010/wordprocessingInk" xmlns:wne="http://schemas.microsoft.com/office/word/2006/wordml" xmlns:wps="http://schemas.microsoft.com/office/word/2010/wordprocessingShape" mc:Ignorable="w14 w15 w16se w16cid w16 w16cex w16sdtdh wp14">
+<w:endnotes xmlns:wpc="http://schemas.microsoft.com/office/word/2010/wordprocessingCanvas" xmlns:cx="http://schemas.microsoft.com/office/drawing/2014/chartex" xmlns:cx1="http://schemas.microsoft.com/office/drawing/2015/9/8/chartex" xmlns:mc="http://schemas.openxmlformats.org/markup-compatibility/2006" xmlns:o="urn:schemas-microsoft-com:office:office" xmlns:r="http://schemas.openxmlformats.org/officeDocument/2006/relationships" xmlns:m="http://schemas.openxmlformats.org/officeDocument/2006/math" xmlns:v="urn:schemas-microsoft-com:vml" xmlns:wp14="http://schemas.microsoft.com/office/word/2010/wordprocessingDrawing" xmlns:wp="http://schemas.openxmlformats.org/drawingml/2006/wordprocessingDrawing" xmlns:w10="urn:schemas-microsoft-com:office:word" xmlns:w="http://schemas.openxmlformats.org/wordprocessingml/2006/main" xmlns:w14="http://schemas.microsoft.com/office/word/2010/wordml" xmlns:w15="http://schemas.microsoft.com/office/word/2012/wordml" xmlns:w16se="http://schemas.microsoft.com/office/word/2015/wordml/symex" xmlns:wpg="http://schemas.microsoft.com/office/word/2010/wordprocessingGroup" xmlns:wpi="http://schemas.microsoft.com/office/word/2010/wordprocessingInk" xmlns:wne="http://schemas.microsoft.com/office/word/2006/wordml" xmlns:wps="http://schemas.microsoft.com/office/word/2010/wordprocessingShape" mc:Ignorable="w14 w15 w16se wp14">
   <w:endnote w:type="separator" w:id="-1">
     <w:p>
       <w:r>
@@ -980,7 +874,7 @@
 </file>
 
 <file path=word/footer1.xml><?xml version="1.0" encoding="utf-8"?>
-<w:ftr xmlns:wpc="http://schemas.microsoft.com/office/word/2010/wordprocessingCanvas" xmlns:cx="http://schemas.microsoft.com/office/drawing/2014/chartex" xmlns:cx1="http://schemas.microsoft.com/office/drawing/2015/9/8/chartex" xmlns:cx2="http://schemas.microsoft.com/office/drawing/2015/10/21/chartex" xmlns:cx3="http://schemas.microsoft.com/office/drawing/2016/5/9/chartex" xmlns:cx4="http://schemas.microsoft.com/office/drawing/2016/5/10/chartex" xmlns:cx5="http://schemas.microsoft.com/office/drawing/2016/5/11/chartex" xmlns:cx6="http://schemas.microsoft.com/office/drawing/2016/5/12/chartex" xmlns:cx7="http://schemas.microsoft.com/office/drawing/2016/5/13/chartex" xmlns:cx8="http://schemas.microsoft.com/office/drawing/2016/5/14/chartex" xmlns:mc="http://schemas.openxmlformats.org/markup-compatibility/2006" xmlns:aink="http://schemas.microsoft.com/office/drawing/2016/ink" xmlns:am3d="http://schemas.microsoft.com/office/drawing/2017/model3d" xmlns:o="urn:schemas-microsoft-com:office:office" xmlns:oel="http://schemas.microsoft.com/office/2019/extlst" xmlns:r="http://schemas.openxmlformats.org/officeDocument/2006/relationships" xmlns:m="http://schemas.openxmlformats.org/officeDocument/2006/math" xmlns:v="urn:schemas-microsoft-com:vml" xmlns:wp14="http://schemas.microsoft.com/office/word/2010/wordprocessingDrawing" xmlns:wp="http://schemas.openxmlformats.org/drawingml/2006/wordprocessingDrawing" xmlns:w10="urn:schemas-microsoft-com:office:word" xmlns:w="http://schemas.openxmlformats.org/wordprocessingml/2006/main" xmlns:w14="http://schemas.microsoft.com/office/word/2010/wordml" xmlns:w15="http://schemas.microsoft.com/office/word/2012/wordml" xmlns:w16cex="http://schemas.microsoft.com/office/word/2018/wordml/cex" xmlns:w16cid="http://schemas.microsoft.com/office/word/2016/wordml/cid" xmlns:w16="http://schemas.microsoft.com/office/word/2018/wordml" xmlns:w16sdtdh="http://schemas.microsoft.com/office/word/2020/wordml/sdtdatahash" xmlns:w16se="http://schemas.microsoft.com/office/word/2015/wordml/symex" xmlns:wpg="http://schemas.microsoft.com/office/word/2010/wordprocessingGroup" xmlns:wpi="http://schemas.microsoft.com/office/word/2010/wordprocessingInk" xmlns:wne="http://schemas.microsoft.com/office/word/2006/wordml" xmlns:wps="http://schemas.microsoft.com/office/word/2010/wordprocessingShape" mc:Ignorable="w14 w15 w16se w16cid w16 w16cex w16sdtdh wp14">
+<w:ftr xmlns:wpc="http://schemas.microsoft.com/office/word/2010/wordprocessingCanvas" xmlns:cx="http://schemas.microsoft.com/office/drawing/2014/chartex" xmlns:cx1="http://schemas.microsoft.com/office/drawing/2015/9/8/chartex" xmlns:mc="http://schemas.openxmlformats.org/markup-compatibility/2006" xmlns:o="urn:schemas-microsoft-com:office:office" xmlns:r="http://schemas.openxmlformats.org/officeDocument/2006/relationships" xmlns:m="http://schemas.openxmlformats.org/officeDocument/2006/math" xmlns:v="urn:schemas-microsoft-com:vml" xmlns:wp14="http://schemas.microsoft.com/office/word/2010/wordprocessingDrawing" xmlns:wp="http://schemas.openxmlformats.org/drawingml/2006/wordprocessingDrawing" xmlns:w10="urn:schemas-microsoft-com:office:word" xmlns:w="http://schemas.openxmlformats.org/wordprocessingml/2006/main" xmlns:w14="http://schemas.microsoft.com/office/word/2010/wordml" xmlns:w15="http://schemas.microsoft.com/office/word/2012/wordml" xmlns:w16se="http://schemas.microsoft.com/office/word/2015/wordml/symex" xmlns:wpg="http://schemas.microsoft.com/office/word/2010/wordprocessingGroup" xmlns:wpi="http://schemas.microsoft.com/office/word/2010/wordprocessingInk" xmlns:wne="http://schemas.microsoft.com/office/word/2006/wordml" xmlns:wps="http://schemas.microsoft.com/office/word/2010/wordprocessingShape" mc:Ignorable="w14 w15 w16se wp14">
   <w:sdt>
     <w:sdtPr>
       <w:id w:val="-405300540"/>
@@ -1032,7 +926,7 @@
 </file>
 
 <file path=word/footnotes.xml><?xml version="1.0" encoding="utf-8"?>
-<w:footnotes xmlns:wpc="http://schemas.microsoft.com/office/word/2010/wordprocessingCanvas" xmlns:cx="http://schemas.microsoft.com/office/drawing/2014/chartex" xmlns:cx1="http://schemas.microsoft.com/office/drawing/2015/9/8/chartex" xmlns:cx2="http://schemas.microsoft.com/office/drawing/2015/10/21/chartex" xmlns:cx3="http://schemas.microsoft.com/office/drawing/2016/5/9/chartex" xmlns:cx4="http://schemas.microsoft.com/office/drawing/2016/5/10/chartex" xmlns:cx5="http://schemas.microsoft.com/office/drawing/2016/5/11/chartex" xmlns:cx6="http://schemas.microsoft.com/office/drawing/2016/5/12/chartex" xmlns:cx7="http://schemas.microsoft.com/office/drawing/2016/5/13/chartex" xmlns:cx8="http://schemas.microsoft.com/office/drawing/2016/5/14/chartex" xmlns:mc="http://schemas.openxmlformats.org/markup-compatibility/2006" xmlns:aink="http://schemas.microsoft.com/office/drawing/2016/ink" xmlns:am3d="http://schemas.microsoft.com/office/drawing/2017/model3d" xmlns:o="urn:schemas-microsoft-com:office:office" xmlns:oel="http://schemas.microsoft.com/office/2019/extlst" xmlns:r="http://schemas.openxmlformats.org/officeDocument/2006/relationships" xmlns:m="http://schemas.openxmlformats.org/officeDocument/2006/math" xmlns:v="urn:schemas-microsoft-com:vml" xmlns:wp14="http://schemas.microsoft.com/office/word/2010/wordprocessingDrawing" xmlns:wp="http://schemas.openxmlformats.org/drawingml/2006/wordprocessingDrawing" xmlns:w10="urn:schemas-microsoft-com:office:word" xmlns:w="http://schemas.openxmlformats.org/wordprocessingml/2006/main" xmlns:w14="http://schemas.microsoft.com/office/word/2010/wordml" xmlns:w15="http://schemas.microsoft.com/office/word/2012/wordml" xmlns:w16cex="http://schemas.microsoft.com/office/word/2018/wordml/cex" xmlns:w16cid="http://schemas.microsoft.com/office/word/2016/wordml/cid" xmlns:w16="http://schemas.microsoft.com/office/word/2018/wordml" xmlns:w16sdtdh="http://schemas.microsoft.com/office/word/2020/wordml/sdtdatahash" xmlns:w16se="http://schemas.microsoft.com/office/word/2015/wordml/symex" xmlns:wpg="http://schemas.microsoft.com/office/word/2010/wordprocessingGroup" xmlns:wpi="http://schemas.microsoft.com/office/word/2010/wordprocessingInk" xmlns:wne="http://schemas.microsoft.com/office/word/2006/wordml" xmlns:wps="http://schemas.microsoft.com/office/word/2010/wordprocessingShape" mc:Ignorable="w14 w15 w16se w16cid w16 w16cex w16sdtdh wp14">
+<w:footnotes xmlns:wpc="http://schemas.microsoft.com/office/word/2010/wordprocessingCanvas" xmlns:cx="http://schemas.microsoft.com/office/drawing/2014/chartex" xmlns:cx1="http://schemas.microsoft.com/office/drawing/2015/9/8/chartex" xmlns:mc="http://schemas.openxmlformats.org/markup-compatibility/2006" xmlns:o="urn:schemas-microsoft-com:office:office" xmlns:r="http://schemas.openxmlformats.org/officeDocument/2006/relationships" xmlns:m="http://schemas.openxmlformats.org/officeDocument/2006/math" xmlns:v="urn:schemas-microsoft-com:vml" xmlns:wp14="http://schemas.microsoft.com/office/word/2010/wordprocessingDrawing" xmlns:wp="http://schemas.openxmlformats.org/drawingml/2006/wordprocessingDrawing" xmlns:w10="urn:schemas-microsoft-com:office:word" xmlns:w="http://schemas.openxmlformats.org/wordprocessingml/2006/main" xmlns:w14="http://schemas.microsoft.com/office/word/2010/wordml" xmlns:w15="http://schemas.microsoft.com/office/word/2012/wordml" xmlns:w16se="http://schemas.microsoft.com/office/word/2015/wordml/symex" xmlns:wpg="http://schemas.microsoft.com/office/word/2010/wordprocessingGroup" xmlns:wpi="http://schemas.microsoft.com/office/word/2010/wordprocessingInk" xmlns:wne="http://schemas.microsoft.com/office/word/2006/wordml" xmlns:wps="http://schemas.microsoft.com/office/word/2010/wordprocessingShape" mc:Ignorable="w14 w15 w16se wp14">
   <w:footnote w:type="separator" w:id="-1">
     <w:p>
       <w:r>
@@ -1051,7 +945,7 @@
 </file>
 
 <file path=word/styles.xml><?xml version="1.0" encoding="utf-8"?>
-<w:styles xmlns:mc="http://schemas.openxmlformats.org/markup-compatibility/2006" xmlns:r="http://schemas.openxmlformats.org/officeDocument/2006/relationships" xmlns:w="http://schemas.openxmlformats.org/wordprocessingml/2006/main" xmlns:w14="http://schemas.microsoft.com/office/word/2010/wordml" xmlns:w15="http://schemas.microsoft.com/office/word/2012/wordml" xmlns:w16cex="http://schemas.microsoft.com/office/word/2018/wordml/cex" xmlns:w16cid="http://schemas.microsoft.com/office/word/2016/wordml/cid" xmlns:w16="http://schemas.microsoft.com/office/word/2018/wordml" xmlns:w16sdtdh="http://schemas.microsoft.com/office/word/2020/wordml/sdtdatahash" xmlns:w16se="http://schemas.microsoft.com/office/word/2015/wordml/symex" mc:Ignorable="w14 w15 w16se w16cid w16 w16cex w16sdtdh">
+<w:styles xmlns:mc="http://schemas.openxmlformats.org/markup-compatibility/2006" xmlns:r="http://schemas.openxmlformats.org/officeDocument/2006/relationships" xmlns:w="http://schemas.openxmlformats.org/wordprocessingml/2006/main" xmlns:w14="http://schemas.microsoft.com/office/word/2010/wordml" xmlns:w15="http://schemas.microsoft.com/office/word/2012/wordml" xmlns:w16se="http://schemas.microsoft.com/office/word/2015/wordml/symex" mc:Ignorable="w14 w15 w16se">
   <w:docDefaults>
     <w:rPrDefault>
       <w:rPr>
@@ -1061,7 +955,7 @@
     </w:rPrDefault>
     <w:pPrDefault/>
   </w:docDefaults>
-  <w:latentStyles w:defLockedState="0" w:defUIPriority="0" w:defSemiHidden="0" w:defUnhideWhenUsed="0" w:defQFormat="0" w:count="376">
+  <w:latentStyles w:defLockedState="0" w:defUIPriority="0" w:defSemiHidden="0" w:defUnhideWhenUsed="0" w:defQFormat="0" w:count="371">
     <w:lsdException w:name="Normal" w:qFormat="1"/>
     <w:lsdException w:name="heading 1" w:qFormat="1"/>
     <w:lsdException w:name="heading 2" w:semiHidden="1" w:uiPriority="3" w:unhideWhenUsed="1" w:qFormat="1"/>
@@ -1432,11 +1326,6 @@
     <w:lsdException w:name="List Table 5 Dark Accent 6" w:uiPriority="50"/>
     <w:lsdException w:name="List Table 6 Colorful Accent 6" w:uiPriority="51"/>
     <w:lsdException w:name="List Table 7 Colorful Accent 6" w:uiPriority="52"/>
-    <w:lsdException w:name="Mention" w:semiHidden="1" w:uiPriority="99" w:unhideWhenUsed="1"/>
-    <w:lsdException w:name="Smart Hyperlink" w:semiHidden="1" w:uiPriority="99" w:unhideWhenUsed="1"/>
-    <w:lsdException w:name="Hashtag" w:semiHidden="1" w:uiPriority="99" w:unhideWhenUsed="1"/>
-    <w:lsdException w:name="Unresolved Mention" w:semiHidden="1" w:uiPriority="99" w:unhideWhenUsed="1"/>
-    <w:lsdException w:name="Smart Link" w:semiHidden="1" w:uiPriority="99" w:unhideWhenUsed="1"/>
   </w:latentStyles>
   <w:style w:type="paragraph" w:default="1" w:styleId="Normal">
     <w:name w:val="Normal"/>
@@ -1968,7 +1857,7 @@
 </file>
 
 <file path=word/glossary/document.xml><?xml version="1.0" encoding="utf-8"?>
-<w:glossaryDocument xmlns:wpc="http://schemas.microsoft.com/office/word/2010/wordprocessingCanvas" xmlns:cx="http://schemas.microsoft.com/office/drawing/2014/chartex" xmlns:cx1="http://schemas.microsoft.com/office/drawing/2015/9/8/chartex" xmlns:cx2="http://schemas.microsoft.com/office/drawing/2015/10/21/chartex" xmlns:cx3="http://schemas.microsoft.com/office/drawing/2016/5/9/chartex" xmlns:cx4="http://schemas.microsoft.com/office/drawing/2016/5/10/chartex" xmlns:cx5="http://schemas.microsoft.com/office/drawing/2016/5/11/chartex" xmlns:cx6="http://schemas.microsoft.com/office/drawing/2016/5/12/chartex" xmlns:cx7="http://schemas.microsoft.com/office/drawing/2016/5/13/chartex" xmlns:cx8="http://schemas.microsoft.com/office/drawing/2016/5/14/chartex" xmlns:mc="http://schemas.openxmlformats.org/markup-compatibility/2006" xmlns:aink="http://schemas.microsoft.com/office/drawing/2016/ink" xmlns:am3d="http://schemas.microsoft.com/office/drawing/2017/model3d" xmlns:o="urn:schemas-microsoft-com:office:office" xmlns:oel="http://schemas.microsoft.com/office/2019/extlst" xmlns:r="http://schemas.openxmlformats.org/officeDocument/2006/relationships" xmlns:m="http://schemas.openxmlformats.org/officeDocument/2006/math" xmlns:v="urn:schemas-microsoft-com:vml" xmlns:wp14="http://schemas.microsoft.com/office/word/2010/wordprocessingDrawing" xmlns:wp="http://schemas.openxmlformats.org/drawingml/2006/wordprocessingDrawing" xmlns:w10="urn:schemas-microsoft-com:office:word" xmlns:w="http://schemas.openxmlformats.org/wordprocessingml/2006/main" xmlns:w14="http://schemas.microsoft.com/office/word/2010/wordml" xmlns:w15="http://schemas.microsoft.com/office/word/2012/wordml" xmlns:w16cex="http://schemas.microsoft.com/office/word/2018/wordml/cex" xmlns:w16cid="http://schemas.microsoft.com/office/word/2016/wordml/cid" xmlns:w16="http://schemas.microsoft.com/office/word/2018/wordml" xmlns:w16sdtdh="http://schemas.microsoft.com/office/word/2020/wordml/sdtdatahash" xmlns:w16se="http://schemas.microsoft.com/office/word/2015/wordml/symex" xmlns:wpg="http://schemas.microsoft.com/office/word/2010/wordprocessingGroup" xmlns:wpi="http://schemas.microsoft.com/office/word/2010/wordprocessingInk" xmlns:wne="http://schemas.microsoft.com/office/word/2006/wordml" xmlns:wps="http://schemas.microsoft.com/office/word/2010/wordprocessingShape" mc:Ignorable="w14 w15 w16se w16cid w16 w16cex w16sdtdh wp14">
+<w:glossaryDocument xmlns:wpc="http://schemas.microsoft.com/office/word/2010/wordprocessingCanvas" xmlns:cx="http://schemas.microsoft.com/office/drawing/2014/chartex" xmlns:cx1="http://schemas.microsoft.com/office/drawing/2015/9/8/chartex" xmlns:mc="http://schemas.openxmlformats.org/markup-compatibility/2006" xmlns:o="urn:schemas-microsoft-com:office:office" xmlns:r="http://schemas.openxmlformats.org/officeDocument/2006/relationships" xmlns:m="http://schemas.openxmlformats.org/officeDocument/2006/math" xmlns:v="urn:schemas-microsoft-com:vml" xmlns:wp14="http://schemas.microsoft.com/office/word/2010/wordprocessingDrawing" xmlns:wp="http://schemas.openxmlformats.org/drawingml/2006/wordprocessingDrawing" xmlns:w10="urn:schemas-microsoft-com:office:word" xmlns:w="http://schemas.openxmlformats.org/wordprocessingml/2006/main" xmlns:w14="http://schemas.microsoft.com/office/word/2010/wordml" xmlns:w15="http://schemas.microsoft.com/office/word/2012/wordml" xmlns:w16se="http://schemas.microsoft.com/office/word/2015/wordml/symex" xmlns:wpg="http://schemas.microsoft.com/office/word/2010/wordprocessingGroup" xmlns:wpi="http://schemas.microsoft.com/office/word/2010/wordprocessingInk" xmlns:wne="http://schemas.microsoft.com/office/word/2006/wordml" xmlns:wps="http://schemas.microsoft.com/office/word/2010/wordprocessingShape" mc:Ignorable="w14 w15 w16se wp14">
   <w:docParts>
     <w:docPart>
       <w:docPartPr>
@@ -2157,9 +2046,10 @@
 </file>
 
 <file path=word/glossary/fontTable.xml><?xml version="1.0" encoding="utf-8"?>
-<w:fonts xmlns:mc="http://schemas.openxmlformats.org/markup-compatibility/2006" xmlns:r="http://schemas.openxmlformats.org/officeDocument/2006/relationships" xmlns:w="http://schemas.openxmlformats.org/wordprocessingml/2006/main" xmlns:w14="http://schemas.microsoft.com/office/word/2010/wordml" xmlns:w15="http://schemas.microsoft.com/office/word/2012/wordml" xmlns:w16cex="http://schemas.microsoft.com/office/word/2018/wordml/cex" xmlns:w16cid="http://schemas.microsoft.com/office/word/2016/wordml/cid" xmlns:w16="http://schemas.microsoft.com/office/word/2018/wordml" xmlns:w16sdtdh="http://schemas.microsoft.com/office/word/2020/wordml/sdtdatahash" xmlns:w16se="http://schemas.microsoft.com/office/word/2015/wordml/symex" mc:Ignorable="w14 w15 w16se w16cid w16 w16cex w16sdtdh">
+<w:fonts xmlns:mc="http://schemas.openxmlformats.org/markup-compatibility/2006" xmlns:r="http://schemas.openxmlformats.org/officeDocument/2006/relationships" xmlns:w="http://schemas.openxmlformats.org/wordprocessingml/2006/main" xmlns:w14="http://schemas.microsoft.com/office/word/2010/wordml" xmlns:w15="http://schemas.microsoft.com/office/word/2012/wordml" xmlns:w16se="http://schemas.microsoft.com/office/word/2015/wordml/symex" mc:Ignorable="w14 w15 w16se">
   <w:font w:name="Century Gothic">
     <w:altName w:val="Calibri"/>
+    <w:panose1 w:val="020B0502020202020204"/>
     <w:charset w:val="00"/>
     <w:family w:val="swiss"/>
     <w:pitch w:val="variable"/>
@@ -2195,12 +2085,13 @@
     <w:sig w:usb0="E1002EFF" w:usb1="C000605B" w:usb2="00000029" w:usb3="00000000" w:csb0="000101FF" w:csb1="00000000"/>
   </w:font>
   <w:font w:name="Adobe Gothic Std B">
-    <w:panose1 w:val="020B0800000000000000"/>
+    <w:altName w:val="Malgun Gothic Semilight"/>
+    <w:panose1 w:val="00000000000000000000"/>
     <w:charset w:val="80"/>
     <w:family w:val="swiss"/>
     <w:notTrueType/>
     <w:pitch w:val="variable"/>
-    <w:sig w:usb0="00000203" w:usb1="29D72C10" w:usb2="00000010" w:usb3="00000000" w:csb0="002A0005" w:csb1="00000000"/>
+    <w:sig w:usb0="00000000" w:usb1="29D72C10" w:usb2="00000010" w:usb3="00000000" w:csb0="002A0005" w:csb1="00000000"/>
   </w:font>
   <w:font w:name="MS Gothic">
     <w:altName w:val="ＭＳ ゴシック"/>
@@ -2215,20 +2106,20 @@
     <w:charset w:val="00"/>
     <w:family w:val="swiss"/>
     <w:pitch w:val="variable"/>
-    <w:sig w:usb0="E4002EFF" w:usb1="C000247B" w:usb2="00000009" w:usb3="00000000" w:csb0="000001FF" w:csb1="00000000"/>
+    <w:sig w:usb0="E4002EFF" w:usb1="C200247B" w:usb2="00000009" w:usb3="00000000" w:csb0="000001FF" w:csb1="00000000"/>
   </w:font>
   <w:font w:name="Calibri Light">
     <w:panose1 w:val="020F0302020204030204"/>
     <w:charset w:val="00"/>
     <w:family w:val="swiss"/>
     <w:pitch w:val="variable"/>
-    <w:sig w:usb0="E4002EFF" w:usb1="C000247B" w:usb2="00000009" w:usb3="00000000" w:csb0="000001FF" w:csb1="00000000"/>
+    <w:sig w:usb0="E4002EFF" w:usb1="C200247B" w:usb2="00000009" w:usb3="00000000" w:csb0="000001FF" w:csb1="00000000"/>
   </w:font>
 </w:fonts>
 </file>
 
 <file path=word/glossary/settings.xml><?xml version="1.0" encoding="utf-8"?>
-<w:settings xmlns:mc="http://schemas.openxmlformats.org/markup-compatibility/2006" xmlns:o="urn:schemas-microsoft-com:office:office" xmlns:r="http://schemas.openxmlformats.org/officeDocument/2006/relationships" xmlns:m="http://schemas.openxmlformats.org/officeDocument/2006/math" xmlns:v="urn:schemas-microsoft-com:vml" xmlns:w10="urn:schemas-microsoft-com:office:word" xmlns:w="http://schemas.openxmlformats.org/wordprocessingml/2006/main" xmlns:w14="http://schemas.microsoft.com/office/word/2010/wordml" xmlns:w15="http://schemas.microsoft.com/office/word/2012/wordml" xmlns:w16cex="http://schemas.microsoft.com/office/word/2018/wordml/cex" xmlns:w16cid="http://schemas.microsoft.com/office/word/2016/wordml/cid" xmlns:w16="http://schemas.microsoft.com/office/word/2018/wordml" xmlns:w16sdtdh="http://schemas.microsoft.com/office/word/2020/wordml/sdtdatahash" xmlns:w16se="http://schemas.microsoft.com/office/word/2015/wordml/symex" xmlns:sl="http://schemas.openxmlformats.org/schemaLibrary/2006/main" mc:Ignorable="w14 w15 w16se w16cid w16 w16cex w16sdtdh">
+<w:settings xmlns:mc="http://schemas.openxmlformats.org/markup-compatibility/2006" xmlns:o="urn:schemas-microsoft-com:office:office" xmlns:r="http://schemas.openxmlformats.org/officeDocument/2006/relationships" xmlns:m="http://schemas.openxmlformats.org/officeDocument/2006/math" xmlns:v="urn:schemas-microsoft-com:vml" xmlns:w10="urn:schemas-microsoft-com:office:word" xmlns:w="http://schemas.openxmlformats.org/wordprocessingml/2006/main" xmlns:w14="http://schemas.microsoft.com/office/word/2010/wordml" xmlns:w15="http://schemas.microsoft.com/office/word/2012/wordml" xmlns:w16se="http://schemas.microsoft.com/office/word/2015/wordml/symex" xmlns:sl="http://schemas.openxmlformats.org/schemaLibrary/2006/main" mc:Ignorable="w14 w15 w16se">
   <w:view w:val="normal"/>
   <w:revisionView w:comments="0" w:insDel="0" w:formatting="0"/>
   <w:defaultTabStop w:val="720"/>
@@ -2240,10 +2131,10 @@
     <w:compatSetting w:name="enableOpenTypeFeatures" w:uri="http://schemas.microsoft.com/office/word" w:val="1"/>
     <w:compatSetting w:name="doNotFlipMirrorIndents" w:uri="http://schemas.microsoft.com/office/word" w:val="1"/>
     <w:compatSetting w:name="differentiateMultirowTableHeaders" w:uri="http://schemas.microsoft.com/office/word" w:val="1"/>
-    <w:compatSetting w:name="useWord2013TrackBottomHyphenation" w:uri="http://schemas.microsoft.com/office/word" w:val="0"/>
   </w:compat>
   <w:rsids>
     <w:rsidRoot w:val="00D94F0E"/>
+    <w:rsid w:val="00386DF9"/>
     <w:rsid w:val="007931FB"/>
     <w:rsid w:val="0087499A"/>
     <w:rsid w:val="00D94F0E"/>
@@ -2270,7 +2161,7 @@
 </file>
 
 <file path=word/glossary/styles.xml><?xml version="1.0" encoding="utf-8"?>
-<w:styles xmlns:mc="http://schemas.openxmlformats.org/markup-compatibility/2006" xmlns:r="http://schemas.openxmlformats.org/officeDocument/2006/relationships" xmlns:w="http://schemas.openxmlformats.org/wordprocessingml/2006/main" xmlns:w14="http://schemas.microsoft.com/office/word/2010/wordml" xmlns:w15="http://schemas.microsoft.com/office/word/2012/wordml" xmlns:w16cex="http://schemas.microsoft.com/office/word/2018/wordml/cex" xmlns:w16cid="http://schemas.microsoft.com/office/word/2016/wordml/cid" xmlns:w16="http://schemas.microsoft.com/office/word/2018/wordml" xmlns:w16sdtdh="http://schemas.microsoft.com/office/word/2020/wordml/sdtdatahash" xmlns:w16se="http://schemas.microsoft.com/office/word/2015/wordml/symex" mc:Ignorable="w14 w15 w16se w16cid w16 w16cex w16sdtdh">
+<w:styles xmlns:mc="http://schemas.openxmlformats.org/markup-compatibility/2006" xmlns:r="http://schemas.openxmlformats.org/officeDocument/2006/relationships" xmlns:w="http://schemas.openxmlformats.org/wordprocessingml/2006/main" xmlns:w14="http://schemas.microsoft.com/office/word/2010/wordml" xmlns:w15="http://schemas.microsoft.com/office/word/2012/wordml" xmlns:w16se="http://schemas.microsoft.com/office/word/2015/wordml/symex" mc:Ignorable="w14 w15 w16se">
   <w:docDefaults>
     <w:rPrDefault>
       <w:rPr>
@@ -2286,7 +2177,7 @@
       </w:pPr>
     </w:pPrDefault>
   </w:docDefaults>
-  <w:latentStyles w:defLockedState="0" w:defUIPriority="99" w:defSemiHidden="0" w:defUnhideWhenUsed="0" w:defQFormat="0" w:count="376">
+  <w:latentStyles w:defLockedState="0" w:defUIPriority="99" w:defSemiHidden="0" w:defUnhideWhenUsed="0" w:defQFormat="0" w:count="371">
     <w:lsdException w:name="Normal" w:uiPriority="0" w:qFormat="1"/>
     <w:lsdException w:name="heading 1" w:uiPriority="9" w:qFormat="1"/>
     <w:lsdException w:name="heading 2" w:semiHidden="1" w:uiPriority="9" w:unhideWhenUsed="1" w:qFormat="1"/>
@@ -2658,11 +2549,6 @@
     <w:lsdException w:name="List Table 5 Dark Accent 6" w:uiPriority="50"/>
     <w:lsdException w:name="List Table 6 Colorful Accent 6" w:uiPriority="51"/>
     <w:lsdException w:name="List Table 7 Colorful Accent 6" w:uiPriority="52"/>
-    <w:lsdException w:name="Mention" w:semiHidden="1" w:unhideWhenUsed="1"/>
-    <w:lsdException w:name="Smart Hyperlink" w:semiHidden="1" w:unhideWhenUsed="1"/>
-    <w:lsdException w:name="Hashtag" w:semiHidden="1" w:unhideWhenUsed="1"/>
-    <w:lsdException w:name="Unresolved Mention" w:semiHidden="1" w:unhideWhenUsed="1"/>
-    <w:lsdException w:name="Smart Link" w:semiHidden="1" w:unhideWhenUsed="1"/>
   </w:latentStyles>
   <w:style w:type="paragraph" w:default="1" w:styleId="Normal">
     <w:name w:val="Normal"/>
@@ -2720,7 +2606,7 @@
 </file>
 
 <file path=word/glossary/webSettings.xml><?xml version="1.0" encoding="utf-8"?>
-<w:webSettings xmlns:mc="http://schemas.openxmlformats.org/markup-compatibility/2006" xmlns:r="http://schemas.openxmlformats.org/officeDocument/2006/relationships" xmlns:w="http://schemas.openxmlformats.org/wordprocessingml/2006/main" xmlns:w14="http://schemas.microsoft.com/office/word/2010/wordml" xmlns:w15="http://schemas.microsoft.com/office/word/2012/wordml" xmlns:w16cex="http://schemas.microsoft.com/office/word/2018/wordml/cex" xmlns:w16cid="http://schemas.microsoft.com/office/word/2016/wordml/cid" xmlns:w16="http://schemas.microsoft.com/office/word/2018/wordml" xmlns:w16sdtdh="http://schemas.microsoft.com/office/word/2020/wordml/sdtdatahash" xmlns:w16se="http://schemas.microsoft.com/office/word/2015/wordml/symex" mc:Ignorable="w14 w15 w16se w16cid w16 w16cex w16sdtdh">
+<w:webSettings xmlns:mc="http://schemas.openxmlformats.org/markup-compatibility/2006" xmlns:r="http://schemas.openxmlformats.org/officeDocument/2006/relationships" xmlns:w="http://schemas.openxmlformats.org/wordprocessingml/2006/main" xmlns:w14="http://schemas.microsoft.com/office/word/2010/wordml" xmlns:w15="http://schemas.microsoft.com/office/word/2012/wordml" xmlns:w16se="http://schemas.microsoft.com/office/word/2015/wordml/symex" mc:Ignorable="w14 w15 w16se">
   <w:optimizeForBrowser/>
   <w:allowPNG/>
 </w:webSettings>
@@ -3014,7 +2900,7 @@
 </file>
 
 <file path=customXml/itemProps1.xml><?xml version="1.0" encoding="utf-8"?>
-<ds:datastoreItem xmlns:ds="http://schemas.openxmlformats.org/officeDocument/2006/customXml" ds:itemID="{747C19F3-043A-4875-A802-1BCC5DC90F4A}">
+<ds:datastoreItem xmlns:ds="http://schemas.openxmlformats.org/officeDocument/2006/customXml" ds:itemID="{CEECF109-97CB-42E0-97C2-B9D608B60D25}">
   <ds:schemaRefs>
     <ds:schemaRef ds:uri="http://schemas.openxmlformats.org/officeDocument/2006/bibliography"/>
   </ds:schemaRefs>

</xml_diff>